<commit_message>
Cambio en archivo de requerimientos
</commit_message>
<xml_diff>
--- a/Documentacion/RequerimientosFuncionales.docx
+++ b/Documentacion/RequerimientosFuncionales.docx
@@ -16,7 +16,19 @@
         </w:numPr>
       </w:pPr>
       <w:r>
-        <w:t>El usuario debe poder registrar sus nombres, sus apellidos y su correo</w:t>
+        <w:t xml:space="preserve">El usuario debe poder </w:t>
+      </w:r>
+      <w:r>
+        <w:t xml:space="preserve">ingresar </w:t>
+      </w:r>
+      <w:r>
+        <w:t>sus nombres</w:t>
+      </w:r>
+      <w:r>
+        <w:t xml:space="preserve"> y </w:t>
+      </w:r>
+      <w:r>
+        <w:t>sus apellidos</w:t>
       </w:r>
       <w:r>
         <w:t>.</w:t>
@@ -31,7 +43,7 @@
         </w:numPr>
       </w:pPr>
       <w:r>
-        <w:t>El formulario debe validar que el correo no se encuentre ya almacenado y guardar en un archivo CSV y/o en la BD los nombre, apellidos y correo del usuario</w:t>
+        <w:t>El usuario debe poder responder a las preguntas con una enumeración del 1 al 10, siendo 1 lo más bajo y 10 lo más alto.</w:t>
       </w:r>
     </w:p>
     <w:p>
@@ -43,7 +55,22 @@
         </w:numPr>
       </w:pPr>
       <w:r>
-        <w:t>El usuario debe poder responder a las preguntas con una enumeración del 1 al 10, siendo 1 lo más bajo y 10 lo más alto.</w:t>
+        <w:t xml:space="preserve">Se </w:t>
+      </w:r>
+      <w:r>
+        <w:t>validará</w:t>
+      </w:r>
+      <w:r>
+        <w:t xml:space="preserve"> que el formulario</w:t>
+      </w:r>
+      <w:r>
+        <w:t xml:space="preserve"> pueda</w:t>
+      </w:r>
+      <w:r>
+        <w:t xml:space="preserve"> guardar en un archivo CSV y/o en la BD</w:t>
+      </w:r>
+      <w:r>
+        <w:t xml:space="preserve"> los datos del usuario y las respuestas de este.</w:t>
       </w:r>
     </w:p>
     <w:p>
@@ -55,10 +82,7 @@
         </w:numPr>
       </w:pPr>
       <w:r>
-        <w:t>El sistema debe calcular automáticamente el promedio por cada tema y el promedio general</w:t>
-      </w:r>
-      <w:r>
-        <w:t>.</w:t>
+        <w:t>El sistema debe calcular el promedio total de las respuestas por cada área del usuario.</w:t>
       </w:r>
     </w:p>
     <w:p>
@@ -70,13 +94,7 @@
         </w:numPr>
       </w:pPr>
       <w:r>
-        <w:t xml:space="preserve">La </w:t>
-      </w:r>
-      <w:r>
-        <w:t>página</w:t>
-      </w:r>
-      <w:r>
-        <w:t xml:space="preserve"> debe permite editar el formulario enviado, en caso de querer cambiar alguna respuesta dada por el usuario</w:t>
+        <w:t>Después de realizar el promedio, el programa debe redirigir al usuario a una página donde se mostrará la respuesta del usuario y de otro usuario y una gráfica de su estatus.</w:t>
       </w:r>
     </w:p>
     <w:p>
@@ -93,13 +111,7 @@
         </w:numPr>
       </w:pPr>
       <w:r>
-        <w:t xml:space="preserve">Solo usuarios autenticados se les permite </w:t>
-      </w:r>
-      <w:r>
-        <w:t>comenzar con la encuesta</w:t>
-      </w:r>
-      <w:r>
-        <w:t>.</w:t>
+        <w:t>La primera página será una con la presentación de mi equipo y yo, además de otros párrafos describiendo el fin con el que es creado ese software</w:t>
       </w:r>
     </w:p>
     <w:p>
@@ -139,24 +151,6 @@
       </w:pPr>
       <w:r>
         <w:t>Colores cálidos y buena presentación.</w:t>
-      </w:r>
-    </w:p>
-    <w:p>
-      <w:pPr>
-        <w:pStyle w:val="Prrafodelista"/>
-        <w:numPr>
-          <w:ilvl w:val="0"/>
-          <w:numId w:val="1"/>
-        </w:numPr>
-      </w:pPr>
-      <w:r>
-        <w:t xml:space="preserve">El formulario debe cargar en menos de </w:t>
-      </w:r>
-      <w:r>
-        <w:t>5</w:t>
-      </w:r>
-      <w:r>
-        <w:t xml:space="preserve"> segundos.</w:t>
       </w:r>
     </w:p>
     <w:sectPr>
@@ -892,6 +886,7 @@
   <w:style w:type="character" w:default="1" w:styleId="Fuentedeprrafopredeter">
     <w:name w:val="Default Paragraph Font"/>
     <w:uiPriority w:val="1"/>
+    <w:semiHidden/>
     <w:unhideWhenUsed/>
   </w:style>
   <w:style w:type="table" w:default="1" w:styleId="Tablanormal">

</xml_diff>